<commit_message>
Update numbers of photos and paragraphs
</commit_message>
<xml_diff>
--- a/docs/external/Руководство оператора (PO).docx
+++ b/docs/external/Руководство оператора (PO).docx
@@ -1965,7 +1965,7 @@
       </w:r>
       <w:bookmarkStart w:id="0" w:name="_Toc271613730"/>
       <w:bookmarkStart w:id="1" w:name="_Toc304879579"/>
-      <w:bookmarkStart w:id="2" w:name="_Toc6263186"/>
+      <w:bookmarkStart w:id="2" w:name="_Toc9174215"/>
       <w:r>
         <w:rPr>
           <w:rFonts w:cs="Times New Roman"/>
@@ -2072,7 +2072,7 @@
       </w:r>
       <w:bookmarkStart w:id="9" w:name="_Toc271613731"/>
       <w:bookmarkStart w:id="10" w:name="_Toc304879580"/>
-      <w:bookmarkStart w:id="11" w:name="_Toc6263187"/>
+      <w:bookmarkStart w:id="11" w:name="_Toc9174216"/>
       <w:r>
         <w:lastRenderedPageBreak/>
         <w:t>Содержание</w:t>
@@ -2087,6 +2087,8 @@
       <w:bookmarkEnd w:id="10"/>
       <w:bookmarkEnd w:id="11"/>
     </w:p>
+    <w:bookmarkStart w:id="12" w:name="_GoBack"/>
+    <w:bookmarkEnd w:id="12"/>
     <w:p>
       <w:pPr>
         <w:pStyle w:val="TOC2"/>
@@ -2197,7 +2199,7 @@
         </w:rPr>
         <w:fldChar w:fldCharType="separate"/>
       </w:r>
-      <w:hyperlink w:anchor="_Toc6263186" w:history="1">
+      <w:hyperlink w:anchor="_Toc9174215" w:history="1">
         <w:r>
           <w:rPr>
             <w:rStyle w:val="Hyperlink"/>
@@ -2224,7 +2226,7 @@
             <w:noProof/>
             <w:webHidden/>
           </w:rPr>
-          <w:instrText xml:space="preserve"> PAGEREF _Toc6263186 \h </w:instrText>
+          <w:instrText xml:space="preserve"> PAGEREF _Toc9174215 \h </w:instrText>
         </w:r>
         <w:r>
           <w:rPr>
@@ -2267,7 +2269,7 @@
           <w:lang w:val="en-US" w:eastAsia="en-US"/>
         </w:rPr>
       </w:pPr>
-      <w:hyperlink w:anchor="_Toc6263187" w:history="1">
+      <w:hyperlink w:anchor="_Toc9174216" w:history="1">
         <w:r>
           <w:rPr>
             <w:rStyle w:val="Hyperlink"/>
@@ -2294,7 +2296,7 @@
             <w:noProof/>
             <w:webHidden/>
           </w:rPr>
-          <w:instrText xml:space="preserve"> PAGEREF _Toc6263187 \h </w:instrText>
+          <w:instrText xml:space="preserve"> PAGEREF _Toc9174216 \h </w:instrText>
         </w:r>
         <w:r>
           <w:rPr>
@@ -2337,7 +2339,7 @@
           <w:lang w:val="en-US" w:eastAsia="en-US"/>
         </w:rPr>
       </w:pPr>
-      <w:hyperlink w:anchor="_Toc6263188" w:history="1">
+      <w:hyperlink w:anchor="_Toc9174217" w:history="1">
         <w:r>
           <w:rPr>
             <w:rStyle w:val="Hyperlink"/>
@@ -2364,7 +2366,7 @@
             <w:noProof/>
             <w:webHidden/>
           </w:rPr>
-          <w:instrText xml:space="preserve"> PAGEREF _Toc6263188 \h </w:instrText>
+          <w:instrText xml:space="preserve"> PAGEREF _Toc9174217 \h </w:instrText>
         </w:r>
         <w:r>
           <w:rPr>
@@ -2407,7 +2409,7 @@
           <w:lang w:val="en-US" w:eastAsia="en-US"/>
         </w:rPr>
       </w:pPr>
-      <w:hyperlink w:anchor="_Toc6263189" w:history="1">
+      <w:hyperlink w:anchor="_Toc9174218" w:history="1">
         <w:r>
           <w:rPr>
             <w:rStyle w:val="Hyperlink"/>
@@ -2434,7 +2436,7 @@
             <w:noProof/>
             <w:webHidden/>
           </w:rPr>
-          <w:instrText xml:space="preserve"> PAGEREF _Toc6263189 \h </w:instrText>
+          <w:instrText xml:space="preserve"> PAGEREF _Toc9174218 \h </w:instrText>
         </w:r>
         <w:r>
           <w:rPr>
@@ -2477,7 +2479,7 @@
           <w:lang w:val="en-US" w:eastAsia="en-US"/>
         </w:rPr>
       </w:pPr>
-      <w:hyperlink w:anchor="_Toc6263190" w:history="1">
+      <w:hyperlink w:anchor="_Toc9174219" w:history="1">
         <w:r>
           <w:rPr>
             <w:rStyle w:val="Hyperlink"/>
@@ -2504,7 +2506,7 @@
             <w:noProof/>
             <w:webHidden/>
           </w:rPr>
-          <w:instrText xml:space="preserve"> PAGEREF _Toc6263190 \h </w:instrText>
+          <w:instrText xml:space="preserve"> PAGEREF _Toc9174219 \h </w:instrText>
         </w:r>
         <w:r>
           <w:rPr>
@@ -2547,7 +2549,7 @@
           <w:lang w:val="en-US" w:eastAsia="en-US"/>
         </w:rPr>
       </w:pPr>
-      <w:hyperlink w:anchor="_Toc6263191" w:history="1">
+      <w:hyperlink w:anchor="_Toc9174220" w:history="1">
         <w:r>
           <w:rPr>
             <w:rStyle w:val="Hyperlink"/>
@@ -2574,7 +2576,7 @@
             <w:noProof/>
             <w:webHidden/>
           </w:rPr>
-          <w:instrText xml:space="preserve"> PAGEREF _Toc6263191 \h </w:instrText>
+          <w:instrText xml:space="preserve"> PAGEREF _Toc9174220 \h </w:instrText>
         </w:r>
         <w:r>
           <w:rPr>
@@ -2621,13 +2623,13 @@
           <w:lang w:val="en-US" w:eastAsia="en-US"/>
         </w:rPr>
       </w:pPr>
-      <w:hyperlink w:anchor="_Toc6263192" w:history="1">
+      <w:hyperlink w:anchor="_Toc9174221" w:history="1">
         <w:r>
           <w:rPr>
             <w:rStyle w:val="Hyperlink"/>
             <w:noProof/>
           </w:rPr>
-          <w:t>3.1.1 Скачать репозиторий с исходным кодом ПО «</w:t>
+          <w:t>3.1.1</w:t>
         </w:r>
         <w:r>
           <w:rPr>
@@ -2635,6 +2637,21 @@
             <w:noProof/>
             <w:lang w:val="en-US"/>
           </w:rPr>
+          <w:t>.</w:t>
+        </w:r>
+        <w:r>
+          <w:rPr>
+            <w:rStyle w:val="Hyperlink"/>
+            <w:noProof/>
+          </w:rPr>
+          <w:t xml:space="preserve"> Скачать репозиторий с исходным кодом ПО «</w:t>
+        </w:r>
+        <w:r>
+          <w:rPr>
+            <w:rStyle w:val="Hyperlink"/>
+            <w:noProof/>
+            <w:lang w:val="en-US"/>
+          </w:rPr>
           <w:t>AFR</w:t>
         </w:r>
         <w:r>
@@ -2663,7 +2680,7 @@
             <w:noProof/>
             <w:webHidden/>
           </w:rPr>
-          <w:instrText xml:space="preserve"> PAGEREF _Toc6263192 \h </w:instrText>
+          <w:instrText xml:space="preserve"> PAGEREF _Toc9174221 \h </w:instrText>
         </w:r>
         <w:r>
           <w:rPr>
@@ -2710,7 +2727,7 @@
           <w:lang w:val="en-US" w:eastAsia="en-US"/>
         </w:rPr>
       </w:pPr>
-      <w:hyperlink w:anchor="_Toc6263193" w:history="1">
+      <w:hyperlink w:anchor="_Toc9174222" w:history="1">
         <w:r>
           <w:rPr>
             <w:rStyle w:val="Hyperlink"/>
@@ -2752,7 +2769,7 @@
             <w:noProof/>
             <w:webHidden/>
           </w:rPr>
-          <w:instrText xml:space="preserve"> PAGEREF _Toc6263193 \h </w:instrText>
+          <w:instrText xml:space="preserve"> PAGEREF _Toc9174222 \h </w:instrText>
         </w:r>
         <w:r>
           <w:rPr>
@@ -2795,7 +2812,7 @@
           <w:lang w:val="en-US" w:eastAsia="en-US"/>
         </w:rPr>
       </w:pPr>
-      <w:hyperlink w:anchor="_Toc6263194" w:history="1">
+      <w:hyperlink w:anchor="_Toc9174223" w:history="1">
         <w:r>
           <w:rPr>
             <w:rStyle w:val="Hyperlink"/>
@@ -2853,7 +2870,7 @@
             <w:noProof/>
             <w:webHidden/>
           </w:rPr>
-          <w:instrText xml:space="preserve"> PAGEREF _Toc6263194 \h </w:instrText>
+          <w:instrText xml:space="preserve"> PAGEREF _Toc9174223 \h </w:instrText>
         </w:r>
         <w:r>
           <w:rPr>
@@ -2900,13 +2917,28 @@
           <w:lang w:val="en-US" w:eastAsia="en-US"/>
         </w:rPr>
       </w:pPr>
-      <w:hyperlink w:anchor="_Toc6263195" w:history="1">
+      <w:hyperlink w:anchor="_Toc9174224" w:history="1">
         <w:r>
           <w:rPr>
             <w:rStyle w:val="Hyperlink"/>
             <w:noProof/>
           </w:rPr>
-          <w:t>3.2.1 Запуск серверной части и основного окна</w:t>
+          <w:t>3.2.1</w:t>
+        </w:r>
+        <w:r>
+          <w:rPr>
+            <w:rStyle w:val="Hyperlink"/>
+            <w:noProof/>
+            <w:lang w:val="en-US"/>
+          </w:rPr>
+          <w:t>.</w:t>
+        </w:r>
+        <w:r>
+          <w:rPr>
+            <w:rStyle w:val="Hyperlink"/>
+            <w:noProof/>
+          </w:rPr>
+          <w:t xml:space="preserve"> Запуск серверной части и основного окна</w:t>
         </w:r>
         <w:r>
           <w:rPr>
@@ -2927,7 +2959,7 @@
             <w:noProof/>
             <w:webHidden/>
           </w:rPr>
-          <w:instrText xml:space="preserve"> PAGEREF _Toc6263195 \h </w:instrText>
+          <w:instrText xml:space="preserve"> PAGEREF _Toc9174224 \h </w:instrText>
         </w:r>
         <w:r>
           <w:rPr>
@@ -2974,13 +3006,28 @@
           <w:lang w:val="en-US" w:eastAsia="en-US"/>
         </w:rPr>
       </w:pPr>
-      <w:hyperlink w:anchor="_Toc6263196" w:history="1">
+      <w:hyperlink w:anchor="_Toc9174225" w:history="1">
         <w:r>
           <w:rPr>
             <w:rStyle w:val="Hyperlink"/>
             <w:noProof/>
           </w:rPr>
-          <w:t>3.2.3 Загрузка изображения</w:t>
+          <w:t>3.2.</w:t>
+        </w:r>
+        <w:r>
+          <w:rPr>
+            <w:rStyle w:val="Hyperlink"/>
+            <w:noProof/>
+            <w:lang w:val="en-US"/>
+          </w:rPr>
+          <w:t>2.</w:t>
+        </w:r>
+        <w:r>
+          <w:rPr>
+            <w:rStyle w:val="Hyperlink"/>
+            <w:noProof/>
+          </w:rPr>
+          <w:t xml:space="preserve"> Загрузка изображения</w:t>
         </w:r>
         <w:r>
           <w:rPr>
@@ -3001,7 +3048,7 @@
             <w:noProof/>
             <w:webHidden/>
           </w:rPr>
-          <w:instrText xml:space="preserve"> PAGEREF _Toc6263196 \h </w:instrText>
+          <w:instrText xml:space="preserve"> PAGEREF _Toc9174225 \h </w:instrText>
         </w:r>
         <w:r>
           <w:rPr>
@@ -3048,13 +3095,28 @@
           <w:lang w:val="en-US" w:eastAsia="en-US"/>
         </w:rPr>
       </w:pPr>
-      <w:hyperlink w:anchor="_Toc6263197" w:history="1">
+      <w:hyperlink w:anchor="_Toc9174226" w:history="1">
         <w:r>
           <w:rPr>
             <w:rStyle w:val="Hyperlink"/>
             <w:noProof/>
           </w:rPr>
-          <w:t>3.3.4 Решение задачи идентификации лиц на изображение</w:t>
+          <w:t>3.2.3</w:t>
+        </w:r>
+        <w:r>
+          <w:rPr>
+            <w:rStyle w:val="Hyperlink"/>
+            <w:noProof/>
+            <w:lang w:val="en-US"/>
+          </w:rPr>
+          <w:t>.</w:t>
+        </w:r>
+        <w:r>
+          <w:rPr>
+            <w:rStyle w:val="Hyperlink"/>
+            <w:noProof/>
+          </w:rPr>
+          <w:t xml:space="preserve"> Решение задачи идентификации лиц на изображение</w:t>
         </w:r>
         <w:r>
           <w:rPr>
@@ -3075,7 +3137,7 @@
             <w:noProof/>
             <w:webHidden/>
           </w:rPr>
-          <w:instrText xml:space="preserve"> PAGEREF _Toc6263197 \h </w:instrText>
+          <w:instrText xml:space="preserve"> PAGEREF _Toc9174226 \h </w:instrText>
         </w:r>
         <w:r>
           <w:rPr>
@@ -3118,7 +3180,7 @@
           <w:lang w:val="en-US" w:eastAsia="en-US"/>
         </w:rPr>
       </w:pPr>
-      <w:hyperlink w:anchor="_Toc6263198" w:history="1">
+      <w:hyperlink w:anchor="_Toc9174227" w:history="1">
         <w:r>
           <w:rPr>
             <w:rStyle w:val="Hyperlink"/>
@@ -3145,7 +3207,7 @@
             <w:noProof/>
             <w:webHidden/>
           </w:rPr>
-          <w:instrText xml:space="preserve"> PAGEREF _Toc6263198 \h </w:instrText>
+          <w:instrText xml:space="preserve"> PAGEREF _Toc9174227 \h </w:instrText>
         </w:r>
         <w:r>
           <w:rPr>
@@ -3188,7 +3250,7 @@
           <w:lang w:val="en-US" w:eastAsia="en-US"/>
         </w:rPr>
       </w:pPr>
-      <w:hyperlink w:anchor="_Toc6263199" w:history="1">
+      <w:hyperlink w:anchor="_Toc9174228" w:history="1">
         <w:r>
           <w:rPr>
             <w:rStyle w:val="Hyperlink"/>
@@ -3215,7 +3277,7 @@
             <w:noProof/>
             <w:webHidden/>
           </w:rPr>
-          <w:instrText xml:space="preserve"> PAGEREF _Toc6263199 \h </w:instrText>
+          <w:instrText xml:space="preserve"> PAGEREF _Toc9174228 \h </w:instrText>
         </w:r>
         <w:r>
           <w:rPr>
@@ -3259,7 +3321,7 @@
       <w:r>
         <w:br w:type="page"/>
       </w:r>
-      <w:bookmarkStart w:id="12" w:name="_Toc6263188"/>
+      <w:bookmarkStart w:id="13" w:name="_Toc9174217"/>
       <w:r>
         <w:lastRenderedPageBreak/>
         <w:t xml:space="preserve">1. Назначение </w:t>
@@ -3267,7 +3329,7 @@
       <w:r>
         <w:t>программы</w:t>
       </w:r>
-      <w:bookmarkEnd w:id="12"/>
+      <w:bookmarkEnd w:id="13"/>
     </w:p>
     <w:p/>
     <w:p>
@@ -3300,11 +3362,11 @@
       <w:pPr>
         <w:pStyle w:val="Heading2"/>
       </w:pPr>
-      <w:bookmarkStart w:id="13" w:name="_Toc6263189"/>
+      <w:bookmarkStart w:id="14" w:name="_Toc9174218"/>
       <w:r>
         <w:t>2. Условия выполнения программы</w:t>
       </w:r>
-      <w:bookmarkEnd w:id="13"/>
+      <w:bookmarkEnd w:id="14"/>
     </w:p>
     <w:p/>
     <w:p>
@@ -3512,23 +3574,23 @@
       <w:r>
         <w:br w:type="page"/>
       </w:r>
-      <w:bookmarkStart w:id="14" w:name="_Toc6263190"/>
+      <w:bookmarkStart w:id="15" w:name="_Toc9174219"/>
       <w:r>
         <w:lastRenderedPageBreak/>
         <w:t>3. Выполнение программы</w:t>
       </w:r>
-      <w:bookmarkEnd w:id="14"/>
+      <w:bookmarkEnd w:id="15"/>
     </w:p>
     <w:p>
       <w:pPr>
         <w:pStyle w:val="Heading2"/>
         <w:spacing w:after="240"/>
       </w:pPr>
-      <w:bookmarkStart w:id="15" w:name="_Toc6263191"/>
+      <w:bookmarkStart w:id="16" w:name="_Toc9174220"/>
       <w:r>
         <w:t>3.1. Загрузка (инсталляция) программы</w:t>
       </w:r>
-      <w:bookmarkEnd w:id="15"/>
+      <w:bookmarkEnd w:id="16"/>
     </w:p>
     <w:p>
       <w:pPr>
@@ -3538,12 +3600,24 @@
           <w:lang w:val="ru-RU"/>
         </w:rPr>
       </w:pPr>
-      <w:bookmarkStart w:id="16" w:name="_Toc6263192"/>
+      <w:bookmarkStart w:id="17" w:name="_Toc9174221"/>
       <w:r>
         <w:rPr>
           <w:lang w:val="ru-RU"/>
         </w:rPr>
-        <w:t xml:space="preserve">3.1.1 </w:t>
+        <w:t>3.1.1</w:t>
+      </w:r>
+      <w:r>
+        <w:rPr>
+          <w:lang w:val="en-US"/>
+        </w:rPr>
+        <w:t>.</w:t>
+      </w:r>
+      <w:r>
+        <w:rPr>
+          <w:lang w:val="ru-RU"/>
+        </w:rPr>
+        <w:t xml:space="preserve"> </w:t>
       </w:r>
       <w:proofErr w:type="spellStart"/>
       <w:r>
@@ -3595,7 +3669,7 @@
         </w:rPr>
         <w:t>»</w:t>
       </w:r>
-      <w:bookmarkEnd w:id="16"/>
+      <w:bookmarkEnd w:id="17"/>
     </w:p>
     <w:p>
       <w:pPr>
@@ -3674,7 +3748,7 @@
           <w:lang w:val="ru-RU"/>
         </w:rPr>
       </w:pPr>
-      <w:bookmarkStart w:id="17" w:name="_Toc6263193"/>
+      <w:bookmarkStart w:id="18" w:name="_Toc9174222"/>
       <w:r>
         <w:t>3.1.</w:t>
       </w:r>
@@ -3719,7 +3793,7 @@
         </w:rPr>
         <w:t>»</w:t>
       </w:r>
-      <w:bookmarkEnd w:id="17"/>
+      <w:bookmarkEnd w:id="18"/>
     </w:p>
     <w:p>
       <w:pPr>
@@ -3754,7 +3828,47 @@
         <w:jc w:val="left"/>
         <w:rPr>
           <w:rFonts w:ascii="Courier New" w:hAnsi="Courier New" w:cs="Courier New"/>
-          <w:color w:val="000000"/>
+          <w:sz w:val="20"/>
+          <w:szCs w:val="20"/>
+          <w:lang w:val="en-US"/>
+        </w:rPr>
+      </w:pPr>
+      <w:r>
+        <w:rPr>
+          <w:rFonts w:ascii="Courier New" w:hAnsi="Courier New" w:cs="Courier New"/>
+          <w:sz w:val="24"/>
+        </w:rPr>
+        <w:tab/>
+      </w:r>
+      <w:r>
+        <w:rPr>
+          <w:rFonts w:ascii="Courier New" w:hAnsi="Courier New" w:cs="Courier New"/>
+          <w:sz w:val="20"/>
+          <w:szCs w:val="20"/>
+          <w:lang w:val="en-US"/>
+        </w:rPr>
+        <w:t xml:space="preserve">cd </w:t>
+      </w:r>
+      <w:proofErr w:type="spellStart"/>
+      <w:r>
+        <w:rPr>
+          <w:rFonts w:ascii="Courier New" w:hAnsi="Courier New" w:cs="Courier New"/>
+          <w:sz w:val="20"/>
+          <w:szCs w:val="20"/>
+          <w:lang w:val="en-US"/>
+        </w:rPr>
+        <w:t>FaceReco</w:t>
+      </w:r>
+      <w:proofErr w:type="spellEnd"/>
+    </w:p>
+    <w:p>
+      <w:pPr>
+        <w:pStyle w:val="ListParagraph"/>
+        <w:spacing w:after="160" w:line="259" w:lineRule="auto"/>
+        <w:ind w:left="708" w:firstLine="0"/>
+        <w:jc w:val="left"/>
+        <w:rPr>
+          <w:rFonts w:ascii="Courier New" w:hAnsi="Courier New" w:cs="Courier New"/>
           <w:sz w:val="20"/>
           <w:szCs w:val="20"/>
           <w:lang w:val="en-US"/>
@@ -3766,17 +3880,14 @@
           <w:color w:val="000000"/>
           <w:sz w:val="20"/>
           <w:szCs w:val="20"/>
+          <w:shd w:val="clear" w:color="auto" w:fill="FFFFFF"/>
           <w:lang w:val="en-US"/>
         </w:rPr>
-        <w:t>./FaceReco/src/installer.sh</w:t>
-      </w:r>
-    </w:p>
-    <w:p>
-      <w:pPr>
-        <w:pStyle w:val="ListParagraph"/>
-        <w:spacing w:after="160" w:line="259" w:lineRule="auto"/>
-        <w:ind w:left="708" w:firstLine="0"/>
-        <w:jc w:val="left"/>
+        <w:t>install.sh</w:t>
+      </w:r>
+    </w:p>
+    <w:p>
+      <w:pPr>
         <w:rPr>
           <w:rFonts w:ascii="Courier New" w:hAnsi="Courier New" w:cs="Courier New"/>
           <w:sz w:val="20"/>
@@ -3787,97 +3898,143 @@
     </w:p>
     <w:p>
       <w:pPr>
-        <w:rPr>
-          <w:rFonts w:ascii="Courier New" w:hAnsi="Courier New" w:cs="Courier New"/>
-          <w:sz w:val="20"/>
-          <w:szCs w:val="20"/>
+        <w:pStyle w:val="Heading2"/>
+        <w:rPr>
           <w:lang w:val="en-US"/>
         </w:rPr>
       </w:pPr>
-    </w:p>
-    <w:p>
-      <w:pPr>
-        <w:pStyle w:val="Heading2"/>
+      <w:bookmarkStart w:id="19" w:name="_Toc9174223"/>
+      <w:r>
         <w:rPr>
           <w:lang w:val="en-US"/>
         </w:rPr>
-      </w:pPr>
-      <w:bookmarkStart w:id="18" w:name="_Toc6263194"/>
+        <w:t xml:space="preserve">3.2. </w:t>
+      </w:r>
+      <w:r>
+        <w:t>Запуск</w:t>
+      </w:r>
       <w:r>
         <w:rPr>
           <w:lang w:val="en-US"/>
         </w:rPr>
-        <w:t xml:space="preserve">3.2. </w:t>
-      </w:r>
-      <w:r>
+        <w:t xml:space="preserve"> </w:t>
+      </w:r>
+      <w:r>
+        <w:t>ПО</w:t>
+      </w:r>
+      <w:r>
+        <w:rPr>
+          <w:lang w:val="en-US"/>
+        </w:rPr>
+        <w:t xml:space="preserve"> «</w:t>
+      </w:r>
+      <w:r>
+        <w:rPr>
+          <w:lang w:val="en-US"/>
+        </w:rPr>
+        <w:t>AFR</w:t>
+      </w:r>
+      <w:r>
+        <w:rPr>
+          <w:lang w:val="en-US"/>
+        </w:rPr>
+        <w:t>».</w:t>
+      </w:r>
+      <w:bookmarkEnd w:id="19"/>
+      <w:r>
+        <w:rPr>
+          <w:lang w:val="en-US"/>
+        </w:rPr>
+        <w:t xml:space="preserve"> </w:t>
+      </w:r>
+    </w:p>
+    <w:p>
+      <w:pPr>
+        <w:pStyle w:val="Heading3"/>
+        <w:rPr>
+          <w:szCs w:val="28"/>
+        </w:rPr>
+      </w:pPr>
+      <w:r>
+        <w:rPr>
+          <w:szCs w:val="28"/>
+        </w:rPr>
+        <w:tab/>
+      </w:r>
+      <w:bookmarkStart w:id="20" w:name="_Toc9174224"/>
+      <w:r>
+        <w:rPr>
+          <w:szCs w:val="28"/>
+        </w:rPr>
+        <w:t>3.2.1</w:t>
+      </w:r>
+      <w:r>
+        <w:rPr>
+          <w:szCs w:val="28"/>
+          <w:lang w:val="en-US"/>
+        </w:rPr>
+        <w:t>.</w:t>
+      </w:r>
+      <w:r>
+        <w:rPr>
+          <w:szCs w:val="28"/>
+        </w:rPr>
+        <w:t xml:space="preserve"> </w:t>
+      </w:r>
+      <w:proofErr w:type="spellStart"/>
+      <w:r>
+        <w:rPr>
+          <w:szCs w:val="28"/>
+        </w:rPr>
         <w:t>Запуск</w:t>
       </w:r>
-      <w:r>
-        <w:rPr>
-          <w:lang w:val="en-US"/>
+      <w:proofErr w:type="spellEnd"/>
+      <w:r>
+        <w:rPr>
+          <w:szCs w:val="28"/>
         </w:rPr>
         <w:t xml:space="preserve"> </w:t>
       </w:r>
-      <w:r>
-        <w:t>ПО</w:t>
-      </w:r>
-      <w:r>
-        <w:rPr>
-          <w:lang w:val="en-US"/>
-        </w:rPr>
-        <w:t xml:space="preserve"> «</w:t>
-      </w:r>
-      <w:r>
-        <w:rPr>
-          <w:lang w:val="en-US"/>
-        </w:rPr>
-        <w:t>AFR</w:t>
-      </w:r>
-      <w:r>
-        <w:rPr>
-          <w:lang w:val="en-US"/>
-        </w:rPr>
-        <w:t>».</w:t>
-      </w:r>
-      <w:bookmarkEnd w:id="18"/>
-      <w:r>
-        <w:rPr>
-          <w:lang w:val="en-US"/>
+      <w:proofErr w:type="spellStart"/>
+      <w:r>
+        <w:rPr>
+          <w:szCs w:val="28"/>
+        </w:rPr>
+        <w:t>серверной</w:t>
+      </w:r>
+      <w:proofErr w:type="spellEnd"/>
+      <w:r>
+        <w:rPr>
+          <w:szCs w:val="28"/>
         </w:rPr>
         <w:t xml:space="preserve"> </w:t>
       </w:r>
-    </w:p>
-    <w:p>
-      <w:pPr>
-        <w:pStyle w:val="Heading3"/>
-        <w:rPr>
-          <w:szCs w:val="28"/>
-        </w:rPr>
-      </w:pPr>
-      <w:r>
-        <w:rPr>
-          <w:szCs w:val="28"/>
-        </w:rPr>
-        <w:tab/>
-      </w:r>
-      <w:bookmarkStart w:id="19" w:name="_Toc6263195"/>
-      <w:r>
-        <w:rPr>
-          <w:szCs w:val="28"/>
-        </w:rPr>
-        <w:t xml:space="preserve">3.2.1 </w:t>
-      </w:r>
       <w:proofErr w:type="spellStart"/>
       <w:r>
         <w:rPr>
           <w:szCs w:val="28"/>
         </w:rPr>
-        <w:t>Запуск</w:t>
+        <w:t>части</w:t>
       </w:r>
       <w:proofErr w:type="spellEnd"/>
       <w:r>
         <w:rPr>
           <w:szCs w:val="28"/>
+          <w:lang w:val="ru-RU"/>
+        </w:rPr>
+        <w:t xml:space="preserve"> и </w:t>
+      </w:r>
+      <w:proofErr w:type="spellStart"/>
+      <w:r>
+        <w:rPr>
+          <w:szCs w:val="28"/>
+        </w:rPr>
+        <w:t>основного</w:t>
+      </w:r>
+      <w:proofErr w:type="spellEnd"/>
+      <w:r>
+        <w:rPr>
+          <w:szCs w:val="28"/>
         </w:rPr>
         <w:t xml:space="preserve"> </w:t>
       </w:r>
@@ -3886,52 +4043,9 @@
         <w:rPr>
           <w:szCs w:val="28"/>
         </w:rPr>
-        <w:t>серверной</w:t>
-      </w:r>
-      <w:proofErr w:type="spellEnd"/>
-      <w:r>
-        <w:rPr>
-          <w:szCs w:val="28"/>
-        </w:rPr>
-        <w:t xml:space="preserve"> </w:t>
-      </w:r>
-      <w:proofErr w:type="spellStart"/>
-      <w:r>
-        <w:rPr>
-          <w:szCs w:val="28"/>
-        </w:rPr>
-        <w:t>части</w:t>
-      </w:r>
-      <w:proofErr w:type="spellEnd"/>
-      <w:r>
-        <w:rPr>
-          <w:szCs w:val="28"/>
-          <w:lang w:val="ru-RU"/>
-        </w:rPr>
-        <w:t xml:space="preserve"> и </w:t>
-      </w:r>
-      <w:proofErr w:type="spellStart"/>
-      <w:r>
-        <w:rPr>
-          <w:szCs w:val="28"/>
-        </w:rPr>
-        <w:t>основного</w:t>
-      </w:r>
-      <w:proofErr w:type="spellEnd"/>
-      <w:r>
-        <w:rPr>
-          <w:szCs w:val="28"/>
-        </w:rPr>
-        <w:t xml:space="preserve"> </w:t>
-      </w:r>
-      <w:proofErr w:type="spellStart"/>
-      <w:r>
-        <w:rPr>
-          <w:szCs w:val="28"/>
-        </w:rPr>
         <w:t>окна</w:t>
       </w:r>
-      <w:bookmarkEnd w:id="19"/>
+      <w:bookmarkEnd w:id="20"/>
       <w:proofErr w:type="spellEnd"/>
     </w:p>
     <w:p>
@@ -4038,26 +4152,6 @@
           <w:szCs w:val="20"/>
           <w:lang w:val="en-US"/>
         </w:rPr>
-        <w:t>FaceReco</w:t>
-      </w:r>
-      <w:proofErr w:type="spellEnd"/>
-      <w:r>
-        <w:rPr>
-          <w:rFonts w:ascii="Courier New" w:hAnsi="Courier New" w:cs="Courier New"/>
-          <w:sz w:val="20"/>
-          <w:szCs w:val="20"/>
-          <w:lang w:val="en-US"/>
-        </w:rPr>
-        <w:t>/</w:t>
-      </w:r>
-      <w:proofErr w:type="spellStart"/>
-      <w:r>
-        <w:rPr>
-          <w:rFonts w:ascii="Courier New" w:hAnsi="Courier New" w:cs="Courier New"/>
-          <w:sz w:val="20"/>
-          <w:szCs w:val="20"/>
-          <w:lang w:val="en-US"/>
-        </w:rPr>
         <w:t>src</w:t>
       </w:r>
       <w:proofErr w:type="spellEnd"/>
@@ -4113,8 +4207,6 @@
         </w:rPr>
         <w:t>start_server.sh</w:t>
       </w:r>
-      <w:bookmarkStart w:id="20" w:name="_GoBack"/>
-      <w:bookmarkEnd w:id="20"/>
     </w:p>
     <w:p>
       <w:pPr>
@@ -4317,12 +4409,25 @@
         </w:rPr>
         <w:tab/>
       </w:r>
-      <w:bookmarkStart w:id="21" w:name="_Toc6263196"/>
-      <w:r>
-        <w:rPr>
-          <w:szCs w:val="28"/>
-        </w:rPr>
-        <w:t xml:space="preserve">3.2.3 </w:t>
+      <w:bookmarkStart w:id="21" w:name="_Toc9174225"/>
+      <w:r>
+        <w:rPr>
+          <w:szCs w:val="28"/>
+        </w:rPr>
+        <w:t>3.2.</w:t>
+      </w:r>
+      <w:r>
+        <w:rPr>
+          <w:szCs w:val="28"/>
+          <w:lang w:val="en-US"/>
+        </w:rPr>
+        <w:t>2.</w:t>
+      </w:r>
+      <w:r>
+        <w:rPr>
+          <w:szCs w:val="28"/>
+        </w:rPr>
+        <w:t xml:space="preserve"> </w:t>
       </w:r>
       <w:proofErr w:type="spellStart"/>
       <w:r>
@@ -4540,25 +4645,65 @@
     </w:p>
     <w:p>
       <w:pPr>
+        <w:tabs>
+          <w:tab w:val="left" w:pos="900"/>
+        </w:tabs>
+        <w:spacing w:before="120" w:line="288" w:lineRule="auto"/>
+        <w:ind w:left="902" w:hanging="902"/>
+        <w:jc w:val="center"/>
+        <w:rPr>
+          <w:b/>
+          <w:sz w:val="20"/>
+          <w:szCs w:val="20"/>
+        </w:rPr>
+      </w:pPr>
+    </w:p>
+    <w:p>
+      <w:pPr>
         <w:pStyle w:val="Heading3"/>
         <w:rPr>
           <w:szCs w:val="28"/>
         </w:rPr>
       </w:pPr>
-    </w:p>
-    <w:p>
-      <w:pPr>
-        <w:pStyle w:val="Heading3"/>
-        <w:rPr>
-          <w:szCs w:val="28"/>
-        </w:rPr>
-      </w:pPr>
-      <w:bookmarkStart w:id="22" w:name="_Toc6263197"/>
-      <w:r>
-        <w:rPr>
-          <w:szCs w:val="28"/>
-        </w:rPr>
-        <w:t xml:space="preserve">3.3.4 </w:t>
+      <w:bookmarkStart w:id="22" w:name="_Toc9174226"/>
+      <w:r>
+        <w:rPr>
+          <w:szCs w:val="28"/>
+        </w:rPr>
+        <w:t>3.</w:t>
+      </w:r>
+      <w:r>
+        <w:rPr>
+          <w:szCs w:val="28"/>
+          <w:lang w:val="ru-RU"/>
+        </w:rPr>
+        <w:t>2</w:t>
+      </w:r>
+      <w:r>
+        <w:rPr>
+          <w:szCs w:val="28"/>
+        </w:rPr>
+        <w:t>.</w:t>
+      </w:r>
+      <w:r>
+        <w:rPr>
+          <w:szCs w:val="28"/>
+          <w:lang w:val="ru-RU"/>
+        </w:rPr>
+        <w:t>3</w:t>
+      </w:r>
+      <w:r>
+        <w:rPr>
+          <w:szCs w:val="28"/>
+          <w:lang w:val="en-US"/>
+        </w:rPr>
+        <w:t>.</w:t>
+      </w:r>
+      <w:r>
+        <w:rPr>
+          <w:szCs w:val="28"/>
+        </w:rPr>
+        <w:t xml:space="preserve"> </w:t>
       </w:r>
       <w:proofErr w:type="spellStart"/>
       <w:r>
@@ -5986,7 +6131,29 @@
           <w:shd w:val="clear" w:color="auto" w:fill="FFFFFF"/>
           <w:lang w:val="en-US"/>
         </w:rPr>
-        <w:t xml:space="preserve"> 7. </w:t>
+        <w:t xml:space="preserve"> </w:t>
+      </w:r>
+      <w:r>
+        <w:rPr>
+          <w:b/>
+          <w:color w:val="000000"/>
+          <w:sz w:val="20"/>
+          <w:szCs w:val="20"/>
+          <w:shd w:val="clear" w:color="auto" w:fill="FFFFFF"/>
+          <w:lang w:val="en-US"/>
+        </w:rPr>
+        <w:t>6</w:t>
+      </w:r>
+      <w:r>
+        <w:rPr>
+          <w:b/>
+          <w:color w:val="000000"/>
+          <w:sz w:val="20"/>
+          <w:szCs w:val="20"/>
+          <w:shd w:val="clear" w:color="auto" w:fill="FFFFFF"/>
+          <w:lang w:val="en-US"/>
+        </w:rPr>
+        <w:t xml:space="preserve">. </w:t>
       </w:r>
       <w:r>
         <w:rPr>
@@ -6251,7 +6418,28 @@
           <w:szCs w:val="20"/>
           <w:shd w:val="clear" w:color="auto" w:fill="FFFFFF"/>
         </w:rPr>
-        <w:t>Рис 10. Изображение,</w:t>
+        <w:t xml:space="preserve">Рис </w:t>
+      </w:r>
+      <w:r>
+        <w:rPr>
+          <w:b/>
+          <w:color w:val="000000"/>
+          <w:sz w:val="20"/>
+          <w:szCs w:val="20"/>
+          <w:shd w:val="clear" w:color="auto" w:fill="FFFFFF"/>
+          <w:lang w:val="en-US"/>
+        </w:rPr>
+        <w:t>7</w:t>
+      </w:r>
+      <w:r>
+        <w:rPr>
+          <w:b/>
+          <w:color w:val="000000"/>
+          <w:sz w:val="20"/>
+          <w:szCs w:val="20"/>
+          <w:shd w:val="clear" w:color="auto" w:fill="FFFFFF"/>
+        </w:rPr>
+        <w:t>. Изображение,</w:t>
       </w:r>
       <w:r>
         <w:rPr>
@@ -6287,7 +6475,7 @@
       <w:pPr>
         <w:pStyle w:val="Heading2"/>
       </w:pPr>
-      <w:bookmarkStart w:id="23" w:name="_Toc6263198"/>
+      <w:bookmarkStart w:id="23" w:name="_Toc9174227"/>
       <w:r>
         <w:t>3.</w:t>
       </w:r>
@@ -6434,7 +6622,24 @@
           <w:sz w:val="20"/>
           <w:szCs w:val="20"/>
         </w:rPr>
-        <w:t>Рис 11. Сообщение об ошибке.</w:t>
+        <w:t xml:space="preserve">Рис </w:t>
+      </w:r>
+      <w:r>
+        <w:rPr>
+          <w:b/>
+          <w:sz w:val="20"/>
+          <w:szCs w:val="20"/>
+          <w:lang w:val="en-US"/>
+        </w:rPr>
+        <w:t>8</w:t>
+      </w:r>
+      <w:r>
+        <w:rPr>
+          <w:b/>
+          <w:sz w:val="20"/>
+          <w:szCs w:val="20"/>
+        </w:rPr>
+        <w:t>. Сообщение об ошибке.</w:t>
       </w:r>
     </w:p>
     <w:p>
@@ -6458,7 +6663,7 @@
           <w:iCs w:val="0"/>
         </w:rPr>
       </w:pPr>
-      <w:bookmarkStart w:id="24" w:name="_Toc6263199"/>
+      <w:bookmarkStart w:id="24" w:name="_Toc9174228"/>
       <w:r>
         <w:rPr>
           <w:iCs w:val="0"/>

</xml_diff>